<commit_message>
color palette changed to grey
</commit_message>
<xml_diff>
--- a/report/descriptive-statistics.docx
+++ b/report/descriptive-statistics.docx
@@ -95,7 +95,7 @@
         <w:pStyle w:val="Date"/>
       </w:pPr>
       <w:r>
-        <w:t xml:space="preserve">2023-01-25</w:t>
+        <w:t xml:space="preserve">2023-02-27</w:t>
       </w:r>
     </w:p>
     <w:bookmarkStart w:id="72" w:name="descriptive-statistics"/>
@@ -133,7 +133,7 @@
       </w:r>
     </w:p>
     <w:bookmarkEnd w:id="20"/>
-    <w:bookmarkStart w:id="35" w:name="analysis"/>
+    <w:bookmarkStart w:id="49" w:name="analysis"/>
     <w:p>
       <w:pPr>
         <w:pStyle w:val="Heading2"/>
@@ -197,7 +197,7 @@
         <w:pStyle w:val="BodyText"/>
       </w:pPr>
       <w:r>
-        <w:t xml:space="preserve">==tady někde nebo dřív doplnit==</w:t>
+        <w:t xml:space="preserve">[tady někde nebo dřív doplnit to o té europeanizaci]</w:t>
       </w:r>
     </w:p>
     <w:p>
@@ -220,7 +220,7 @@
               <a:graphicData uri="http://schemas.openxmlformats.org/drawingml/2006/picture">
                 <pic:pic>
                   <pic:nvPicPr>
-                    <pic:cNvPr descr="Descriptive-Statistics_files/figure-docx/ratios_absolute-1.png" id="23" name="Picture"/>
+                    <pic:cNvPr descr="descriptive-statistics_files/figure-docx/ratios_absolute-1.png" id="23" name="Picture"/>
                     <pic:cNvPicPr>
                       <a:picLocks noChangeArrowheads="1" noChangeAspect="1"/>
                     </pic:cNvPicPr>
@@ -262,7 +262,7 @@
               <a:graphicData uri="http://schemas.openxmlformats.org/drawingml/2006/picture">
                 <pic:pic>
                   <pic:nvPicPr>
-                    <pic:cNvPr descr="Descriptive-Statistics_files/figure-docx/ratios_absolute-2.png" id="26" name="Picture"/>
+                    <pic:cNvPr descr="descriptive-statistics_files/figure-docx/ratios_absolute-2.png" id="26" name="Picture"/>
                     <pic:cNvPicPr>
                       <a:picLocks noChangeArrowheads="1" noChangeAspect="1"/>
                     </pic:cNvPicPr>
@@ -298,7 +298,7 @@
         <w:t xml:space="preserve"> </w:t>
       </w:r>
       <w:r>
-        <w:t xml:space="preserve">However, such a picture is heavily biased. Firstly, it does not take into account the overtime development of CC’s caseload. The number of cases lodged to the CC has steadily grown on yearly basis and the increasing number of references could simply follow the higher caseload. Secondly, the bias also stems from the fact that majority of cases before the CC are rejected in the concrete review procedure, thus, one would expect to have this ratio between rejected/granted and concrete/abstract reflect also among the cases containing the ECJ citations. Thirdly, the ratio between concrete/abstract and rejected/granted decision also develops overtime.</w:t>
+        <w:t xml:space="preserve">However, such a picture is heavily biased. Firstly, it does not take into account the overtime development of CC’s caseload. The number of cases lodged to the CC has steadily grown on yearly basis and the increasing number of references could simply follow the higher caseload. Secondly, the bias also stems from the fact that majority of cases before the CC are rejected in the concrete review procedure. Thus, one would expect to have this ratio between rejected/granted and concrete/abstract reflect also among the cases containing the ECJ citations. Thirdly, the ratio between concrete/abstract and rejected/granted decision also develops overtime.</w:t>
       </w:r>
     </w:p>
     <w:p>
@@ -314,7 +314,7 @@
         <w:pStyle w:val="BodyText"/>
       </w:pPr>
       <w:r>
-        <w:t xml:space="preserve">What’s noticeable though is the growth of the CC’s usage of ECJ case law. The CC is overtime becoming more familiar and europenized than before. The picture remains stable even if the data are transformed to relative frequency against the total number of cases that the CC decides so that the growth of the</w:t>
+        <w:t xml:space="preserve">What’s noticeable though is the growth of the CC’s usage of ECJ case law. The CC is overtime becoming more familiar and europeanized than before. The picture remains stable even if the data are transformed to relative frequency against the total number of cases that the CC decides so that the growth of the</w:t>
       </w:r>
       <w:r>
         <w:t xml:space="preserve"> </w:t>
@@ -323,7 +323,7 @@
         <w:t xml:space="preserve">“</w:t>
       </w:r>
       <w:r>
-        <w:t xml:space="preserve">europenization</w:t>
+        <w:t xml:space="preserve">europeanization</w:t>
       </w:r>
       <w:r>
         <w:t xml:space="preserve">”</w:t>
@@ -347,7 +347,7 @@
               <a:graphicData uri="http://schemas.openxmlformats.org/drawingml/2006/picture">
                 <pic:pic>
                   <pic:nvPicPr>
-                    <pic:cNvPr descr="Descriptive-Statistics_files/figure-docx/analysis-1.png" id="29" name="Picture"/>
+                    <pic:cNvPr descr="descriptive-statistics_files/figure-docx/analysis-1.png" id="29" name="Picture"/>
                     <pic:cNvPicPr>
                       <a:picLocks noChangeArrowheads="1" noChangeAspect="1"/>
                     </pic:cNvPicPr>
@@ -389,7 +389,7 @@
               <a:graphicData uri="http://schemas.openxmlformats.org/drawingml/2006/picture">
                 <pic:pic>
                   <pic:nvPicPr>
-                    <pic:cNvPr descr="Descriptive-Statistics_files/figure-docx/analysis-2.png" id="32" name="Picture"/>
+                    <pic:cNvPr descr="descriptive-statistics_files/figure-docx/analysis-2.png" id="32" name="Picture"/>
                     <pic:cNvPicPr>
                       <a:picLocks noChangeArrowheads="1" noChangeAspect="1"/>
                     </pic:cNvPicPr>
@@ -433,7 +433,7 @@
         <w:pStyle w:val="BodyText"/>
       </w:pPr>
       <w:r>
-        <w:t xml:space="preserve">That means that the story of the constitutional courts defending national constitutionality face to face the competing claim for authority of the ECJ may not be wholly accurate. The descriptive statistics show that the CC does not hesitate to employ ECJ case law to protect constitutionality, not via entering into conflict with the ECJ, but via utilizing its authority to strike down domestic law. What is more, the data show that the usage of ECJ case law is on a steady rise even when the data are cleared of any potential bias. Thus, the europenaziation hypothesis goes in the right direction.</w:t>
+        <w:t xml:space="preserve">That means that the story of the constitutional courts defending national constitutionality face to face the competing claim for authority of the ECJ may not be wholly accurate. The descriptive statistics show that the CC does not hesitate to employ ECJ case law to protect constitutionality, not via entering into conflict with the ECJ, but via utilizing the authority of ECJ to strike down domestic law. What is more, the data show that the usage of ECJ case law is on a steady rise even when the data are cleared of any potential bias. Thus, the europeanization hypothesis goes in the right direction.</w:t>
       </w:r>
       <w:r>
         <w:t xml:space="preserve"> </w:t>
@@ -444,11 +444,10 @@
     </w:p>
     <w:bookmarkEnd w:id="33"/>
     <w:bookmarkEnd w:id="34"/>
-    <w:bookmarkEnd w:id="35"/>
-    <w:bookmarkStart w:id="49" w:name="comparison-of-means"/>
+    <w:bookmarkStart w:id="41" w:name="comparison-of-means"/>
     <w:p>
       <w:pPr>
-        <w:pStyle w:val="Heading2"/>
+        <w:pStyle w:val="Heading3"/>
       </w:pPr>
       <w:r>
         <w:t xml:space="preserve">Comparison of Means</w:t>
@@ -459,7 +458,7 @@
         <w:pStyle w:val="FirstParagraph"/>
       </w:pPr>
       <w:r>
-        <w:t xml:space="preserve">Unfortunately, the loss of information about the number of citations in any given CC case was the cost of removing the bias during the data transformations. That is why we have return to it and compare, whether the difference between average number of citations in granted/rejected cases and abstract/concrete type of proceedings significantly differs. In other words, we posit that the CC is more likely to use more referrences in cases in grants and in case in abstract proceedings.</w:t>
+        <w:t xml:space="preserve">Unfortunately, the loss of information about the number of citations in any given CC case was the cost of removing the bias during the data transformations. Because in order to get the relative frequency, only the count of referring cases was in the numerator. That is why return to analysis of number of citations per CC cases and compare, whether the difference between average number of citations in granted/rejected cases and abstract/concrete type of proceedings significantly differs. We posit that the CC is more likely to use more references in cases in grants and in case in abstract proceedings.</w:t>
       </w:r>
     </w:p>
     <w:p>
@@ -477,18 +476,18 @@
           <wp:inline>
             <wp:extent cx="5943600" cy="3396342"/>
             <wp:effectExtent b="0" l="0" r="0" t="0"/>
-            <wp:docPr descr="" title="" id="37" name="Picture"/>
+            <wp:docPr descr="" title="" id="36" name="Picture"/>
             <a:graphic>
               <a:graphicData uri="http://schemas.openxmlformats.org/drawingml/2006/picture">
                 <pic:pic>
                   <pic:nvPicPr>
-                    <pic:cNvPr descr="Descriptive-Statistics_files/figure-docx/means%20comparison-1.png" id="38" name="Picture"/>
+                    <pic:cNvPr descr="descriptive-statistics_files/figure-docx/means%20comparison-1.png" id="37" name="Picture"/>
                     <pic:cNvPicPr>
                       <a:picLocks noChangeArrowheads="1" noChangeAspect="1"/>
                     </pic:cNvPicPr>
                   </pic:nvPicPr>
                   <pic:blipFill>
-                    <a:blip r:embed="rId36"/>
+                    <a:blip r:embed="rId35"/>
                     <a:stretch>
                       <a:fillRect/>
                     </a:stretch>
@@ -875,18 +874,18 @@
           <wp:inline>
             <wp:extent cx="5943600" cy="3396342"/>
             <wp:effectExtent b="0" l="0" r="0" t="0"/>
-            <wp:docPr descr="" title="" id="40" name="Picture"/>
+            <wp:docPr descr="" title="" id="39" name="Picture"/>
             <a:graphic>
               <a:graphicData uri="http://schemas.openxmlformats.org/drawingml/2006/picture">
                 <pic:pic>
                   <pic:nvPicPr>
-                    <pic:cNvPr descr="Descriptive-Statistics_files/figure-docx/means%20comparison-2.png" id="41" name="Picture"/>
+                    <pic:cNvPr descr="descriptive-statistics_files/figure-docx/means%20comparison-2.png" id="40" name="Picture"/>
                     <pic:cNvPicPr>
                       <a:picLocks noChangeArrowheads="1" noChangeAspect="1"/>
                     </pic:cNvPicPr>
                   </pic:nvPicPr>
                   <pic:blipFill>
-                    <a:blip r:embed="rId39"/>
+                    <a:blip r:embed="rId38"/>
                     <a:stretch>
                       <a:fillRect/>
                     </a:stretch>
@@ -916,7 +915,7 @@
         <w:t xml:space="preserve"> </w:t>
       </w:r>
       <w:r>
-        <w:t xml:space="preserve">To use a unpaired two-samples t-test for comparison of means, the underlying distributions must follow a normal distribution. To test whether the number of citations per case per variable of interest follows a normal distribution, we conducted the Shapiro normality test. The test has as a null hypothesis that the distribution is normal. In all cases, the p-value&lt;0,05, thus the values do not follow a normal distribution.</w:t>
+        <w:t xml:space="preserve">We then test whether the means differ statistically significantly. To use a unpaired two-samples t-test for comparison of means, the underlying distributions must follow a normal distribution. To test whether the number of citations per case per variable of interest follows a normal distribution, we conducted the Shapiro normality test. The test has as a null hypothesis that the distribution is normal. In all cases, the p-value&lt;0,05, thus the number of citations per the relevant type of CC case does not follow a normal distribution.</w:t>
       </w:r>
     </w:p>
     <w:p>
@@ -924,7 +923,13 @@
         <w:pStyle w:val="BodyText"/>
       </w:pPr>
       <w:r>
-        <w:t xml:space="preserve">In such cases, the unpaired two-samples Wilcoxon test is more appropriate. The null hypothesis is that there is no difference between the two groups. Since p-value is less than 0.05 in the case of the outcome distinction, the null hypothesis can be rejected and we can conclude that there is, on average, a difference between the number of citations between the cases that the CC grants/rejects, with the average number of ECJ citations being statistically significantly higher in the granting decisions. And while the mean at first glance differs between the two type of proceedings, because the p-value&gt;0.05, we cannot conclude that they differ statistically significantly. Thus, on average, the CC utilizes ECJ case law more only in the cases it grants.</w:t>
+        <w:t xml:space="preserve">In such cases, the unpaired two-samples Wilcoxon test is more appropriate. The null hypothesis is that there is no difference between the two groups. Since p-value is less than 0.05 in the case of the outcome distinction, the null hypothesis can be rejected. We can conclude that there is, on average, a difference between the number of citations between the cases that the CC grants/rejects, with the average number of ECJ citations being statistically significantly higher in the granting decisions. That further supports our intuition that the CC turns to ECJ more when it rules against the government, not otherwise.</w:t>
+      </w:r>
+      <w:r>
+        <w:t xml:space="preserve"> </w:t>
+      </w:r>
+      <w:r>
+        <w:t xml:space="preserve">And while the mean at first glance differs between the two type of proceedings, because the p-value&gt;0.05, we cannot conclude that they differ statistically significantly. Thus, on average, the CC utilizes ECJ case law more only in the cases it grants.</w:t>
       </w:r>
     </w:p>
     <w:p>
@@ -1176,6 +1181,7 @@
         </w:tc>
       </w:tr>
     </w:tbl>
+    <w:bookmarkEnd w:id="41"/>
     <w:bookmarkStart w:id="48" w:name="judge-rapporteur-behavior"/>
     <w:p>
       <w:pPr>
@@ -1190,7 +1196,7 @@
         <w:pStyle w:val="FirstParagraph"/>
       </w:pPr>
       <w:r>
-        <w:t xml:space="preserve">Our first intuition is that it may not be helpful to look at a court as a whole but to also inquire whether individual judges’ usage of ECJ case-law differs. At first glance, the usage of ECJ case-law differs across judges even when their yearly caseload is taken into account. Thus, the second plot shows the relative frequency in percent in how many cases does a judge refer to an ECJ decision relative to their total yearly caseload.</w:t>
+        <w:t xml:space="preserve">Our second intuition is that it may not be helpful to look at a court as a whole but to also inquire whether individual judges’ usage of ECJ case-law differs. At first glance, the usage of ECJ case-law differs across judges even when their yearly caseload is taken into account. Thus, the second plot shows the yearly frequency of referring decisions per judge relative to their total yearly caseload.</w:t>
       </w:r>
     </w:p>
     <w:p>
@@ -1207,7 +1213,7 @@
               <a:graphicData uri="http://schemas.openxmlformats.org/drawingml/2006/picture">
                 <pic:pic>
                   <pic:nvPicPr>
-                    <pic:cNvPr descr="Descriptive-Statistics_files/figure-docx/judge_rapporteur-1.png" id="44" name="Picture"/>
+                    <pic:cNvPr descr="descriptive-statistics_files/figure-docx/judge_rapporteur-1.png" id="44" name="Picture"/>
                     <pic:cNvPicPr>
                       <a:picLocks noChangeArrowheads="1" noChangeAspect="1"/>
                     </pic:cNvPicPr>
@@ -1249,7 +1255,7 @@
               <a:graphicData uri="http://schemas.openxmlformats.org/drawingml/2006/picture">
                 <pic:pic>
                   <pic:nvPicPr>
-                    <pic:cNvPr descr="Descriptive-Statistics_files/figure-docx/judge_rapporteur-2.png" id="47" name="Picture"/>
+                    <pic:cNvPr descr="descriptive-statistics_files/figure-docx/judge_rapporteur-2.png" id="47" name="Picture"/>
                     <pic:cNvPicPr>
                       <a:picLocks noChangeArrowheads="1" noChangeAspect="1"/>
                     </pic:cNvPicPr>
@@ -1285,7 +1291,30 @@
         <w:t xml:space="preserve"> </w:t>
       </w:r>
       <w:r>
-        <w:t xml:space="preserve">We can see that some judges stay well bellow 5 % for their whole tenure, whereas other judges refer in more than double the frequency relative to their caseload. What’s more, the development within individual judges is not static either.</w:t>
+        <w:t xml:space="preserve">We can see that some judges stay well bellow 2 % for their whole tenure, whereas other judges refer in more than double the frequency relative to their caseload. What’s more, the development within individual judges is not static either. We, for example, know that the most ECJ friendly justice Kateřina Šimáčková also employs the ECtHR case law the most. She is in general known to be progressive and pro-EU.</w:t>
+      </w:r>
+    </w:p>
+    <w:p>
+      <w:pPr>
+        <w:pStyle w:val="BodyText"/>
+      </w:pPr>
+      <w:r>
+        <w:t xml:space="preserve">There are potential explanations for this that could be further developed into a self-standing research question. The individual judges have a differing background. They studied law during different stages of legal education in Czechia. It may be interesting to see whether, for example, the time or the place where the judges studied law could explain the variance between the extent of their</w:t>
+      </w:r>
+      <w:r>
+        <w:t xml:space="preserve"> </w:t>
+      </w:r>
+      <w:r>
+        <w:t xml:space="preserve">“</w:t>
+      </w:r>
+      <w:r>
+        <w:t xml:space="preserve">europeanization</w:t>
+      </w:r>
+      <w:r>
+        <w:t xml:space="preserve">”</w:t>
+      </w:r>
+      <w:r>
+        <w:t xml:space="preserve">. Moreover, the CC judges surround themselves with different teams of assistants. It would be also interesting to research to what extent does the variance in the assistant teams impact the variance of judicial behavior between judges, the usage of ECJ decisions in our study. From our personal experienc, we think that the team plays important role.</w:t>
       </w:r>
     </w:p>
     <w:bookmarkEnd w:id="48"/>
@@ -1319,7 +1348,7 @@
               <a:graphicData uri="http://schemas.openxmlformats.org/drawingml/2006/picture">
                 <pic:pic>
                   <pic:nvPicPr>
-                    <pic:cNvPr descr="Descriptive-Statistics_files/figure-docx/misc-1.png" id="52" name="Picture"/>
+                    <pic:cNvPr descr="descriptive-statistics_files/figure-docx/misc-1.png" id="52" name="Picture"/>
                     <pic:cNvPicPr>
                       <a:picLocks noChangeArrowheads="1" noChangeAspect="1"/>
                     </pic:cNvPicPr>
@@ -1361,7 +1390,7 @@
               <a:graphicData uri="http://schemas.openxmlformats.org/drawingml/2006/picture">
                 <pic:pic>
                   <pic:nvPicPr>
-                    <pic:cNvPr descr="Descriptive-Statistics_files/figure-docx/misc-2.png" id="55" name="Picture"/>
+                    <pic:cNvPr descr="descriptive-statistics_files/figure-docx/misc-2.png" id="55" name="Picture"/>
                     <pic:cNvPicPr>
                       <a:picLocks noChangeArrowheads="1" noChangeAspect="1"/>
                     </pic:cNvPicPr>
@@ -1403,7 +1432,7 @@
               <a:graphicData uri="http://schemas.openxmlformats.org/drawingml/2006/picture">
                 <pic:pic>
                   <pic:nvPicPr>
-                    <pic:cNvPr descr="Descriptive-Statistics_files/figure-docx/misc-3.png" id="58" name="Picture"/>
+                    <pic:cNvPr descr="descriptive-statistics_files/figure-docx/misc-3.png" id="58" name="Picture"/>
                     <pic:cNvPicPr>
                       <a:picLocks noChangeArrowheads="1" noChangeAspect="1"/>
                     </pic:cNvPicPr>
@@ -1445,7 +1474,7 @@
               <a:graphicData uri="http://schemas.openxmlformats.org/drawingml/2006/picture">
                 <pic:pic>
                   <pic:nvPicPr>
-                    <pic:cNvPr descr="Descriptive-Statistics_files/figure-docx/misc-4.png" id="61" name="Picture"/>
+                    <pic:cNvPr descr="descriptive-statistics_files/figure-docx/misc-4.png" id="61" name="Picture"/>
                     <pic:cNvPicPr>
                       <a:picLocks noChangeArrowheads="1" noChangeAspect="1"/>
                     </pic:cNvPicPr>
@@ -1487,7 +1516,7 @@
               <a:graphicData uri="http://schemas.openxmlformats.org/drawingml/2006/picture">
                 <pic:pic>
                   <pic:nvPicPr>
-                    <pic:cNvPr descr="Descriptive-Statistics_files/figure-docx/misc-5.png" id="64" name="Picture"/>
+                    <pic:cNvPr descr="descriptive-statistics_files/figure-docx/misc-5.png" id="64" name="Picture"/>
                     <pic:cNvPicPr>
                       <a:picLocks noChangeArrowheads="1" noChangeAspect="1"/>
                     </pic:cNvPicPr>
@@ -1529,7 +1558,7 @@
               <a:graphicData uri="http://schemas.openxmlformats.org/drawingml/2006/picture">
                 <pic:pic>
                   <pic:nvPicPr>
-                    <pic:cNvPr descr="Descriptive-Statistics_files/figure-docx/misc-6.png" id="67" name="Picture"/>
+                    <pic:cNvPr descr="descriptive-statistics_files/figure-docx/misc-6.png" id="67" name="Picture"/>
                     <pic:cNvPicPr>
                       <a:picLocks noChangeArrowheads="1" noChangeAspect="1"/>
                     </pic:cNvPicPr>
@@ -1571,7 +1600,7 @@
               <a:graphicData uri="http://schemas.openxmlformats.org/drawingml/2006/picture">
                 <pic:pic>
                   <pic:nvPicPr>
-                    <pic:cNvPr descr="Descriptive-Statistics_files/figure-docx/misc-7.png" id="70" name="Picture"/>
+                    <pic:cNvPr descr="descriptive-statistics_files/figure-docx/misc-7.png" id="70" name="Picture"/>
                     <pic:cNvPicPr>
                       <a:picLocks noChangeArrowheads="1" noChangeAspect="1"/>
                     </pic:cNvPicPr>

</xml_diff>